<commit_message>
Helm pivot wijziging - geen ani versie
</commit_message>
<xml_diff>
--- a/artists tekst bij gameobjecten/tekst (Remco Remerij).docx
+++ b/artists tekst bij gameobjecten/tekst (Remco Remerij).docx
@@ -189,7 +189,144 @@
         <w:rPr>
           <w:lang w:val="nl-NL"/>
         </w:rPr>
-        <w:t>Informatie werd door dit medium beschikbaar voor iedereen. Nieuws verspreide zich ontzet</w:t>
+        <w:t>Informatie werd door dit medium beschikbaar voor iedereen. Nieuws verspreide zich ontzettend snel. De krant was een van de belangrijkste eenzijdige communicatie middelen geworden.</w:t>
+      </w:r>
+    </w:p>
+    <w:p>
+      <w:pPr>
+        <w:rPr>
+          <w:b/>
+          <w:lang w:val="nl-NL"/>
+        </w:rPr>
+      </w:pPr>
+      <w:proofErr w:type="spellStart"/>
+      <w:r>
+        <w:rPr>
+          <w:b/>
+          <w:lang w:val="nl-NL"/>
+        </w:rPr>
+        <w:t>Wacom</w:t>
+      </w:r>
+      <w:proofErr w:type="spellEnd"/>
+      <w:r>
+        <w:rPr>
+          <w:b/>
+          <w:lang w:val="nl-NL"/>
+        </w:rPr>
+        <w:t xml:space="preserve"> tablet &amp; pen</w:t>
+      </w:r>
+    </w:p>
+    <w:p>
+      <w:pPr>
+        <w:rPr>
+          <w:lang w:val="nl-NL"/>
+        </w:rPr>
+      </w:pPr>
+      <w:r>
+        <w:rPr>
+          <w:lang w:val="nl-NL"/>
+        </w:rPr>
+        <w:t>Met dit apparaat werd het mogelijk om te kunnen tekenen via de computer.</w:t>
+      </w:r>
+    </w:p>
+    <w:p>
+      <w:pPr>
+        <w:rPr>
+          <w:lang w:val="nl-NL"/>
+        </w:rPr>
+      </w:pPr>
+      <w:r>
+        <w:rPr>
+          <w:lang w:val="nl-NL"/>
+        </w:rPr>
+        <w:t xml:space="preserve"> Met behulp van software zoals Photoshop kwam het medium digital art op.</w:t>
+      </w:r>
+    </w:p>
+    <w:p>
+      <w:pPr>
+        <w:rPr>
+          <w:b/>
+          <w:lang w:val="nl-NL"/>
+        </w:rPr>
+      </w:pPr>
+      <w:r>
+        <w:rPr>
+          <w:b/>
+          <w:lang w:val="nl-NL"/>
+        </w:rPr>
+        <w:t>Teken tafel</w:t>
+      </w:r>
+    </w:p>
+    <w:p>
+      <w:pPr>
+        <w:rPr>
+          <w:lang w:val="nl-NL"/>
+        </w:rPr>
+      </w:pPr>
+      <w:r>
+        <w:rPr>
+          <w:lang w:val="nl-NL"/>
+        </w:rPr>
+        <w:t xml:space="preserve">Met dit object Kon er heel gemakkelijk in een hoek van 45 graden gewerkt worden in plaats van plat. </w:t>
+      </w:r>
+    </w:p>
+    <w:p>
+      <w:pPr>
+        <w:rPr>
+          <w:lang w:val="nl-NL"/>
+        </w:rPr>
+      </w:pPr>
+      <w:r>
+        <w:rPr>
+          <w:lang w:val="nl-NL"/>
+        </w:rPr>
+        <w:t>Dit is veel gezonder dan voorovergebogen te werken. Dit was een onmisbaar ding in bijna elke werkomgeving.</w:t>
+      </w:r>
+    </w:p>
+    <w:p>
+      <w:pPr>
+        <w:rPr>
+          <w:b/>
+          <w:lang w:val="nl-NL"/>
+        </w:rPr>
+      </w:pPr>
+      <w:r>
+        <w:rPr>
+          <w:b/>
+          <w:lang w:val="nl-NL"/>
+        </w:rPr>
+        <w:t>Duitse helm</w:t>
+      </w:r>
+    </w:p>
+    <w:p>
+      <w:pPr>
+        <w:rPr>
+          <w:lang w:val="nl-NL"/>
+        </w:rPr>
+      </w:pPr>
+      <w:r>
+        <w:rPr>
+          <w:lang w:val="nl-NL"/>
+        </w:rPr>
+        <w:t>Tijdens</w:t>
+      </w:r>
+      <w:r>
+        <w:rPr>
+          <w:lang w:val="nl-NL"/>
+        </w:rPr>
+        <w:t xml:space="preserve"> de</w:t>
+      </w:r>
+      <w:r>
+        <w:rPr>
+          <w:lang w:val="nl-NL"/>
+        </w:rPr>
+        <w:t xml:space="preserve"> eerste jaren van de Duitse</w:t>
+      </w:r>
+      <w:r>
+        <w:rPr>
+          <w:lang w:val="nl-NL"/>
+        </w:rPr>
+        <w:t xml:space="preserve"> b</w:t>
       </w:r>
       <w:bookmarkStart w:id="0" w:name="_GoBack"/>
       <w:bookmarkEnd w:id="0"/>
@@ -197,106 +334,26 @@
         <w:rPr>
           <w:lang w:val="nl-NL"/>
         </w:rPr>
-        <w:t>tend snel. De krant was een van de belangrijkste eenzijdige communicatie middelen geworden.</w:t>
-      </w:r>
-    </w:p>
-    <w:p>
-      <w:pPr>
-        <w:rPr>
-          <w:b/>
-          <w:lang w:val="nl-NL"/>
-        </w:rPr>
-      </w:pPr>
-      <w:proofErr w:type="spellStart"/>
-      <w:r>
-        <w:rPr>
-          <w:b/>
-          <w:lang w:val="nl-NL"/>
-        </w:rPr>
-        <w:t>Wacom</w:t>
-      </w:r>
-      <w:proofErr w:type="spellEnd"/>
-      <w:r>
-        <w:rPr>
-          <w:b/>
-          <w:lang w:val="nl-NL"/>
-        </w:rPr>
-        <w:t xml:space="preserve"> tablet &amp; pen</w:t>
-      </w:r>
-    </w:p>
-    <w:p>
-      <w:pPr>
-        <w:rPr>
-          <w:lang w:val="nl-NL"/>
-        </w:rPr>
-      </w:pPr>
-      <w:r>
-        <w:rPr>
-          <w:lang w:val="nl-NL"/>
-        </w:rPr>
-        <w:t>Met dit apparaat werd het mogelijk om te kunnen tekenen via de computer.</w:t>
-      </w:r>
-    </w:p>
-    <w:p>
-      <w:pPr>
-        <w:rPr>
-          <w:lang w:val="nl-NL"/>
-        </w:rPr>
-      </w:pPr>
-      <w:r>
-        <w:rPr>
-          <w:lang w:val="nl-NL"/>
-        </w:rPr>
-        <w:t xml:space="preserve"> Met behulp van software zoals Photoshop kwam het medium digital art op.</w:t>
-      </w:r>
-    </w:p>
-    <w:p>
-      <w:pPr>
-        <w:rPr>
-          <w:b/>
-          <w:lang w:val="nl-NL"/>
-        </w:rPr>
-      </w:pPr>
-      <w:r>
-        <w:rPr>
-          <w:b/>
-          <w:lang w:val="nl-NL"/>
-        </w:rPr>
-        <w:t>Teken tafel</w:t>
-      </w:r>
-    </w:p>
-    <w:p>
-      <w:pPr>
-        <w:rPr>
-          <w:lang w:val="nl-NL"/>
-        </w:rPr>
-      </w:pPr>
-      <w:r>
-        <w:rPr>
-          <w:lang w:val="nl-NL"/>
-        </w:rPr>
-        <w:t xml:space="preserve">Met dit object Kon er heel gemakkelijk in een hoek van 45 graden gewerkt worden in plaats van plat. </w:t>
-      </w:r>
-    </w:p>
-    <w:p>
-      <w:pPr>
-        <w:rPr>
-          <w:lang w:val="nl-NL"/>
-        </w:rPr>
-      </w:pPr>
-      <w:r>
-        <w:rPr>
-          <w:lang w:val="nl-NL"/>
-        </w:rPr>
-        <w:t>Dit is veel gezonder dan voorovergebogen te werken. Dit was een onmisbaar ding in bijna elke werkomgeving.</w:t>
-      </w:r>
-    </w:p>
-    <w:p>
-      <w:pPr>
-        <w:rPr>
-          <w:lang w:val="nl-NL"/>
-        </w:rPr>
-      </w:pPr>
+        <w:t>ezetting</w:t>
+      </w:r>
+      <w:r>
+        <w:rPr>
+          <w:lang w:val="nl-NL"/>
+        </w:rPr>
+        <w:t xml:space="preserve"> in 1942</w:t>
+      </w:r>
+      <w:r>
+        <w:rPr>
+          <w:lang w:val="nl-NL"/>
+        </w:rPr>
+        <w:t xml:space="preserve"> </w:t>
+      </w:r>
+      <w:r>
+        <w:rPr>
+          <w:lang w:val="nl-NL"/>
+        </w:rPr>
+        <w:t xml:space="preserve">verliep alles normaal voor de school. </w:t>
+      </w:r>
     </w:p>
     <w:sectPr>
       <w:pgSz w:w="11906" w:h="16838"/>

</xml_diff>